<commit_message>
updated readme and proposal
</commit_message>
<xml_diff>
--- a/Project 3 Proposal - Group 1.docx
+++ b/Project 3 Proposal - Group 1.docx
@@ -49,6 +49,14 @@
           <w:bCs/>
           <w:u w:val="single"/>
         </w:rPr>
+        <w:t xml:space="preserve">Group 1 </w:t>
+      </w:r>
+      <w:r>
+        <w:rPr>
+          <w:b/>
+          <w:bCs/>
+          <w:u w:val="single"/>
+        </w:rPr>
         <w:t xml:space="preserve">Team Members: </w:t>
       </w:r>
     </w:p>
@@ -72,8 +80,13 @@
           <w:numId w:val="1"/>
         </w:numPr>
       </w:pPr>
-      <w:r>
-        <w:t>Micah Raquena-Pequeno</w:t>
+      <w:proofErr w:type="spellStart"/>
+      <w:r>
+        <w:t>Hiew</w:t>
+      </w:r>
+      <w:proofErr w:type="spellEnd"/>
+      <w:r>
+        <w:t xml:space="preserve"> N Doan (Vincent)</w:t>
       </w:r>
     </w:p>
     <w:p>
@@ -85,7 +98,7 @@
         </w:numPr>
       </w:pPr>
       <w:r>
-        <w:t>Richard Thornton</w:t>
+        <w:t>Micah Raquena-Pequeno</w:t>
       </w:r>
     </w:p>
     <w:p>
@@ -97,13 +110,8 @@
         </w:numPr>
       </w:pPr>
       <w:r>
-        <w:t xml:space="preserve">Roberto </w:t>
-      </w:r>
-      <w:proofErr w:type="spellStart"/>
-      <w:r>
-        <w:t>Sammassimo</w:t>
-      </w:r>
-      <w:proofErr w:type="spellEnd"/>
+        <w:t>Richard Thornton</w:t>
+      </w:r>
     </w:p>
     <w:p>
       <w:pPr>
@@ -114,16 +122,13 @@
         </w:numPr>
       </w:pPr>
       <w:r>
-        <w:t xml:space="preserve">(Vincent) </w:t>
+        <w:t xml:space="preserve">Roberto </w:t>
       </w:r>
       <w:proofErr w:type="spellStart"/>
       <w:r>
-        <w:t>Hiew</w:t>
+        <w:t>Sammassimo</w:t>
       </w:r>
       <w:proofErr w:type="spellEnd"/>
-      <w:r>
-        <w:t xml:space="preserve"> N Doan </w:t>
-      </w:r>
       <w:r>
         <w:br/>
       </w:r>
@@ -155,6 +160,55 @@
     </w:p>
     <w:p>
       <w:r>
+        <w:t>New Zealand is one of the hotspots for earthquake activity in the world. </w:t>
+      </w:r>
+      <w:r>
+        <w:t>T</w:t>
+      </w:r>
+      <w:r>
+        <w:t xml:space="preserve">he Geonet site from New Zealand provides </w:t>
+      </w:r>
+      <w:r>
+        <w:t>local earthquake datasets.</w:t>
+      </w:r>
+    </w:p>
+    <w:p>
+      <w:r>
+        <w:t>We will be using this data to create a dashboard to visualise New Zealand earthquake activity over the last 365 days including a dynamic summar</w:t>
+      </w:r>
+      <w:r>
+        <w:t>y of data with a map of locality and magnitude.</w:t>
+      </w:r>
+    </w:p>
+    <w:p>
+      <w:r>
+        <w:t xml:space="preserve">The purpose of our dashboard will be to explore daily experience of earthquake activity and </w:t>
+      </w:r>
+      <w:r>
+        <w:t xml:space="preserve">identify </w:t>
+      </w:r>
+      <w:r>
+        <w:t>occurrence</w:t>
+      </w:r>
+      <w:r>
+        <w:t>s</w:t>
+      </w:r>
+      <w:r>
+        <w:t xml:space="preserve"> of severe events </w:t>
+      </w:r>
+      <w:r>
+        <w:t xml:space="preserve">in </w:t>
+      </w:r>
+      <w:r>
+        <w:t>areas of greater risk</w:t>
+      </w:r>
+      <w:r>
+        <w:t xml:space="preserve">. </w:t>
+      </w:r>
+    </w:p>
+    <w:p/>
+    <w:p>
+      <w:r>
         <w:t xml:space="preserve">● A link to your dataset(s) and a screenshot of the </w:t>
       </w:r>
       <w:proofErr w:type="gramStart"/>
@@ -167,6 +221,46 @@
       </w:r>
     </w:p>
     <w:p>
+      <w:hyperlink r:id="rId5" w:history="1">
+        <w:proofErr w:type="spellStart"/>
+        <w:r>
+          <w:rPr>
+            <w:rStyle w:val="Hyperlink"/>
+          </w:rPr>
+          <w:t>GeoNet</w:t>
+        </w:r>
+        <w:proofErr w:type="spellEnd"/>
+        <w:r>
+          <w:rPr>
+            <w:rStyle w:val="Hyperlink"/>
+          </w:rPr>
+          <w:t>: DART Net</w:t>
+        </w:r>
+        <w:r>
+          <w:rPr>
+            <w:rStyle w:val="Hyperlink"/>
+          </w:rPr>
+          <w:t>w</w:t>
+        </w:r>
+        <w:r>
+          <w:rPr>
+            <w:rStyle w:val="Hyperlink"/>
+          </w:rPr>
+          <w:t>ork</w:t>
+        </w:r>
+      </w:hyperlink>
+    </w:p>
+    <w:p>
+      <w:hyperlink r:id="rId6" w:history="1">
+        <w:r>
+          <w:rPr>
+            <w:rStyle w:val="Hyperlink"/>
+          </w:rPr>
+          <w:t>Earthquakes Data NZ | Kaggle</w:t>
+        </w:r>
+      </w:hyperlink>
+    </w:p>
+    <w:p>
       <w:r>
         <w:t>●</w:t>
       </w:r>
@@ -179,7 +273,200 @@
       <w:r>
         <w:t>.</w:t>
       </w:r>
-    </w:p>
+      <w:r>
+        <w:rPr>
+          <w:noProof/>
+        </w:rPr>
+        <mc:AlternateContent>
+          <mc:Choice Requires="wps">
+            <w:drawing>
+              <wp:inline distT="0" distB="0" distL="0" distR="0" wp14:anchorId="3C66A215" wp14:editId="4864D173">
+                <wp:extent cx="301625" cy="301625"/>
+                <wp:effectExtent l="0" t="0" r="0" b="0"/>
+                <wp:docPr id="328160051" name="Rectangle 1"/>
+                <wp:cNvGraphicFramePr>
+                  <a:graphicFrameLocks xmlns:a="http://schemas.openxmlformats.org/drawingml/2006/main" noChangeAspect="1"/>
+                </wp:cNvGraphicFramePr>
+                <a:graphic xmlns:a="http://schemas.openxmlformats.org/drawingml/2006/main">
+                  <a:graphicData uri="http://schemas.microsoft.com/office/word/2010/wordprocessingShape">
+                    <wps:wsp>
+                      <wps:cNvSpPr>
+                        <a:spLocks noChangeAspect="1" noChangeArrowheads="1"/>
+                      </wps:cNvSpPr>
+                      <wps:spPr bwMode="auto">
+                        <a:xfrm>
+                          <a:off x="0" y="0"/>
+                          <a:ext cx="301625" cy="301625"/>
+                        </a:xfrm>
+                        <a:prstGeom prst="rect">
+                          <a:avLst/>
+                        </a:prstGeom>
+                        <a:noFill/>
+                        <a:ln>
+                          <a:noFill/>
+                        </a:ln>
+                        <a:extLst>
+                          <a:ext uri="{909E8E84-426E-40DD-AFC4-6F175D3DCCD1}">
+                            <a14:hiddenFill xmlns:a14="http://schemas.microsoft.com/office/drawing/2010/main">
+                              <a:solidFill>
+                                <a:srgbClr val="FFFFFF"/>
+                              </a:solidFill>
+                            </a14:hiddenFill>
+                          </a:ext>
+                          <a:ext uri="{91240B29-F687-4F45-9708-019B960494DF}">
+                            <a14:hiddenLine xmlns:a14="http://schemas.microsoft.com/office/drawing/2010/main" w="9525">
+                              <a:solidFill>
+                                <a:srgbClr val="000000"/>
+                              </a:solidFill>
+                              <a:miter lim="800000"/>
+                              <a:headEnd/>
+                              <a:tailEnd/>
+                            </a14:hiddenLine>
+                          </a:ext>
+                        </a:extLst>
+                      </wps:spPr>
+                      <wps:bodyPr rot="0" vert="horz" wrap="square" lIns="91440" tIns="45720" rIns="91440" bIns="45720" anchor="t" anchorCtr="0" upright="1">
+                        <a:noAutofit/>
+                      </wps:bodyPr>
+                    </wps:wsp>
+                  </a:graphicData>
+                </a:graphic>
+              </wp:inline>
+            </w:drawing>
+          </mc:Choice>
+          <mc:Fallback>
+            <w:pict>
+              <v:rect w14:anchorId="7AB8BB76" id="Rectangle 1" o:spid="_x0000_s1026" style="width:23.75pt;height:23.75pt;visibility:visible;mso-wrap-style:square;mso-left-percent:-10001;mso-top-percent:-10001;mso-position-horizontal:absolute;mso-position-horizontal-relative:char;mso-position-vertical:absolute;mso-position-vertical-relative:line;mso-left-percent:-10001;mso-top-percent:-10001;v-text-anchor:top" o:gfxdata="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" filled="f" stroked="f">
+                <o:lock v:ext="edit" aspectratio="t"/>
+                <w10:anchorlock/>
+              </v:rect>
+            </w:pict>
+          </mc:Fallback>
+        </mc:AlternateContent>
+      </w:r>
+      <w:r>
+        <w:br/>
+        <w:t xml:space="preserve">  </w:t>
+      </w:r>
+      <w:r>
+        <w:drawing>
+          <wp:inline distT="0" distB="0" distL="0" distR="0" wp14:anchorId="2B698EF4" wp14:editId="6517738E">
+            <wp:extent cx="2043486" cy="1681056"/>
+            <wp:effectExtent l="0" t="0" r="0" b="0"/>
+            <wp:docPr id="63115538" name="Picture 1" descr="A picture containing map, text, diagram, screenshot&#10;&#10;Description automatically generated"/>
+            <wp:cNvGraphicFramePr>
+              <a:graphicFrameLocks xmlns:a="http://schemas.openxmlformats.org/drawingml/2006/main" noChangeAspect="1"/>
+            </wp:cNvGraphicFramePr>
+            <a:graphic xmlns:a="http://schemas.openxmlformats.org/drawingml/2006/main">
+              <a:graphicData uri="http://schemas.openxmlformats.org/drawingml/2006/picture">
+                <pic:pic xmlns:pic="http://schemas.openxmlformats.org/drawingml/2006/picture">
+                  <pic:nvPicPr>
+                    <pic:cNvPr id="63115538" name="Picture 1" descr="A picture containing map, text, diagram, screenshot&#10;&#10;Description automatically generated"/>
+                    <pic:cNvPicPr/>
+                  </pic:nvPicPr>
+                  <pic:blipFill>
+                    <a:blip r:embed="rId7"/>
+                    <a:stretch>
+                      <a:fillRect/>
+                    </a:stretch>
+                  </pic:blipFill>
+                  <pic:spPr>
+                    <a:xfrm>
+                      <a:off x="0" y="0"/>
+                      <a:ext cx="2055107" cy="1690616"/>
+                    </a:xfrm>
+                    <a:prstGeom prst="rect">
+                      <a:avLst/>
+                    </a:prstGeom>
+                  </pic:spPr>
+                </pic:pic>
+              </a:graphicData>
+            </a:graphic>
+          </wp:inline>
+        </w:drawing>
+      </w:r>
+      <w:r>
+        <w:drawing>
+          <wp:inline distT="0" distB="0" distL="0" distR="0" wp14:anchorId="2A2D1242" wp14:editId="7DC6CF86">
+            <wp:extent cx="1542553" cy="1706496"/>
+            <wp:effectExtent l="0" t="0" r="635" b="8255"/>
+            <wp:docPr id="326052758" name="Picture 1" descr="A map of new zealand with orange circles&#10;&#10;Description automatically generated with medium confidence"/>
+            <wp:cNvGraphicFramePr>
+              <a:graphicFrameLocks xmlns:a="http://schemas.openxmlformats.org/drawingml/2006/main" noChangeAspect="1"/>
+            </wp:cNvGraphicFramePr>
+            <a:graphic xmlns:a="http://schemas.openxmlformats.org/drawingml/2006/main">
+              <a:graphicData uri="http://schemas.openxmlformats.org/drawingml/2006/picture">
+                <pic:pic xmlns:pic="http://schemas.openxmlformats.org/drawingml/2006/picture">
+                  <pic:nvPicPr>
+                    <pic:cNvPr id="326052758" name="Picture 1" descr="A map of new zealand with orange circles&#10;&#10;Description automatically generated with medium confidence"/>
+                    <pic:cNvPicPr/>
+                  </pic:nvPicPr>
+                  <pic:blipFill>
+                    <a:blip r:embed="rId8"/>
+                    <a:stretch>
+                      <a:fillRect/>
+                    </a:stretch>
+                  </pic:blipFill>
+                  <pic:spPr>
+                    <a:xfrm>
+                      <a:off x="0" y="0"/>
+                      <a:ext cx="1567794" cy="1734419"/>
+                    </a:xfrm>
+                    <a:prstGeom prst="rect">
+                      <a:avLst/>
+                    </a:prstGeom>
+                  </pic:spPr>
+                </pic:pic>
+              </a:graphicData>
+            </a:graphic>
+          </wp:inline>
+        </w:drawing>
+      </w:r>
+      <w:r>
+        <w:t xml:space="preserve">      </w:t>
+      </w:r>
+    </w:p>
+    <w:p>
+      <w:r>
+        <w:lastRenderedPageBreak/>
+        <w:drawing>
+          <wp:inline distT="0" distB="0" distL="0" distR="0" wp14:anchorId="27C12472" wp14:editId="62DABDB6">
+            <wp:extent cx="3705308" cy="2162276"/>
+            <wp:effectExtent l="0" t="0" r="0" b="9525"/>
+            <wp:docPr id="860985304" name="Picture 1"/>
+            <wp:cNvGraphicFramePr>
+              <a:graphicFrameLocks xmlns:a="http://schemas.openxmlformats.org/drawingml/2006/main" noChangeAspect="1"/>
+            </wp:cNvGraphicFramePr>
+            <a:graphic xmlns:a="http://schemas.openxmlformats.org/drawingml/2006/main">
+              <a:graphicData uri="http://schemas.openxmlformats.org/drawingml/2006/picture">
+                <pic:pic xmlns:pic="http://schemas.openxmlformats.org/drawingml/2006/picture">
+                  <pic:nvPicPr>
+                    <pic:cNvPr id="860985304" name=""/>
+                    <pic:cNvPicPr/>
+                  </pic:nvPicPr>
+                  <pic:blipFill>
+                    <a:blip r:embed="rId9"/>
+                    <a:stretch>
+                      <a:fillRect/>
+                    </a:stretch>
+                  </pic:blipFill>
+                  <pic:spPr>
+                    <a:xfrm>
+                      <a:off x="0" y="0"/>
+                      <a:ext cx="3711193" cy="2165710"/>
+                    </a:xfrm>
+                    <a:prstGeom prst="rect">
+                      <a:avLst/>
+                    </a:prstGeom>
+                  </pic:spPr>
+                </pic:pic>
+              </a:graphicData>
+            </a:graphic>
+          </wp:inline>
+        </w:drawing>
+      </w:r>
+    </w:p>
+    <w:p/>
     <w:p>
       <w:r>
         <w:t>●</w:t>
@@ -197,6 +484,7 @@
         <w:t xml:space="preserve"> </w:t>
       </w:r>
     </w:p>
+    <w:p/>
     <w:p>
       <w:r>
         <w:t>●</w:t>
@@ -210,8 +498,29 @@
       <w:r>
         <w:t>.</w:t>
       </w:r>
-    </w:p>
-    <w:p/>
+      <w:r>
+        <w:br/>
+      </w:r>
+      <w:r>
+        <w:br/>
+      </w:r>
+      <w:hyperlink r:id="rId10" w:history="1">
+        <w:proofErr w:type="spellStart"/>
+        <w:r>
+          <w:rPr>
+            <w:rStyle w:val="Hyperlink"/>
+          </w:rPr>
+          <w:t>micah-trp</w:t>
+        </w:r>
+        <w:proofErr w:type="spellEnd"/>
+        <w:r>
+          <w:rPr>
+            <w:rStyle w:val="Hyperlink"/>
+          </w:rPr>
+          <w:t>/Project-3-Visualisation-Group-1: Project 3 - Visualisation (github.com)</w:t>
+        </w:r>
+      </w:hyperlink>
+    </w:p>
     <w:p>
       <w:pPr>
         <w:rPr>
@@ -220,14 +529,69 @@
           <w:u w:val="single"/>
         </w:rPr>
       </w:pPr>
-      <w:r>
+    </w:p>
+    <w:p>
+      <w:pPr>
         <w:rPr>
           <w:b/>
           <w:bCs/>
           <w:u w:val="single"/>
         </w:rPr>
-        <w:t>Questions:</w:t>
-      </w:r>
+      </w:pPr>
+      <w:r>
+        <w:rPr>
+          <w:b/>
+          <w:bCs/>
+          <w:u w:val="single"/>
+        </w:rPr>
+        <w:t>Resources:</w:t>
+      </w:r>
+    </w:p>
+    <w:p>
+      <w:hyperlink r:id="rId11" w:history="1">
+        <w:r>
+          <w:rPr>
+            <w:rStyle w:val="Hyperlink"/>
+          </w:rPr>
+          <w:t>New Zealand earthquake causes tiny tsunami - Temblor.net</w:t>
+        </w:r>
+      </w:hyperlink>
+    </w:p>
+    <w:p>
+      <w:hyperlink r:id="rId12" w:history="1">
+        <w:proofErr w:type="spellStart"/>
+        <w:r>
+          <w:rPr>
+            <w:rStyle w:val="Hyperlink"/>
+          </w:rPr>
+          <w:t>GeoNet</w:t>
+        </w:r>
+        <w:proofErr w:type="spellEnd"/>
+        <w:r>
+          <w:rPr>
+            <w:rStyle w:val="Hyperlink"/>
+          </w:rPr>
+          <w:t>: DART Network</w:t>
+        </w:r>
+      </w:hyperlink>
+    </w:p>
+    <w:p>
+      <w:pPr>
+        <w:rPr>
+          <w:u w:val="single"/>
+        </w:rPr>
+      </w:pPr>
+      <w:r>
+        <w:t>●</w:t>
+      </w:r>
+      <w:hyperlink r:id="rId13" w:history="1">
+        <w:r>
+          <w:rPr>
+            <w:rStyle w:val="Hyperlink"/>
+          </w:rPr>
+          <w:t>POWER BI – GLOBAL EARTHQUAKES (1900-2014) DASHBOARD – Daniels Coding Blog (wordpress.com)</w:t>
+        </w:r>
+      </w:hyperlink>
     </w:p>
     <w:sectPr>
       <w:pgSz w:w="11906" w:h="16838"/>
@@ -762,7 +1126,6 @@
   <w:style w:type="character" w:default="1" w:styleId="DefaultParagraphFont">
     <w:name w:val="Default Paragraph Font"/>
     <w:uiPriority w:val="1"/>
-    <w:semiHidden/>
     <w:unhideWhenUsed/>
   </w:style>
   <w:style w:type="table" w:default="1" w:styleId="TableNormal">
@@ -796,6 +1159,30 @@
       <w:ind w:left="720"/>
       <w:contextualSpacing/>
     </w:pPr>
+  </w:style>
+  <w:style w:type="character" w:styleId="Hyperlink">
+    <w:name w:val="Hyperlink"/>
+    <w:basedOn w:val="DefaultParagraphFont"/>
+    <w:uiPriority w:val="99"/>
+    <w:semiHidden/>
+    <w:unhideWhenUsed/>
+    <w:rsid w:val="00AC6A09"/>
+    <w:rPr>
+      <w:color w:val="0000FF"/>
+      <w:u w:val="single"/>
+    </w:rPr>
+  </w:style>
+  <w:style w:type="character" w:styleId="FollowedHyperlink">
+    <w:name w:val="FollowedHyperlink"/>
+    <w:basedOn w:val="DefaultParagraphFont"/>
+    <w:uiPriority w:val="99"/>
+    <w:semiHidden/>
+    <w:unhideWhenUsed/>
+    <w:rsid w:val="007F24E2"/>
+    <w:rPr>
+      <w:color w:val="954F72" w:themeColor="followedHyperlink"/>
+      <w:u w:val="single"/>
+    </w:rPr>
   </w:style>
 </w:styles>
 </file>

</xml_diff>